<commit_message>
New bit of text
</commit_message>
<xml_diff>
--- a/Word Document Test.docx
+++ b/Word Document Test.docx
@@ -9,12 +9,26 @@
     </w:p>
     <w:p>
       <w:r>
-        <w:t>She sells sea shells beside the sea shore</w:t>
+        <w:t xml:space="preserve">She sells </w:t>
+      </w:r>
+      <w:proofErr w:type="gramStart"/>
+      <w:r>
+        <w:t>sea shells</w:t>
+      </w:r>
+      <w:proofErr w:type="gramEnd"/>
+      <w:r>
+        <w:t xml:space="preserve"> beside the sea shore</w:t>
       </w:r>
     </w:p>
     <w:p>
       <w:r>
         <w:t>Added this line</w:t>
+      </w:r>
+    </w:p>
+    <w:p/>
+    <w:p>
+      <w:r>
+        <w:t>Here’s a new line!</w:t>
       </w:r>
     </w:p>
     <w:sectPr>

</xml_diff>